<commit_message>
made changes to SDK for tracking changes
</commit_message>
<xml_diff>
--- a/Examples/Java/aspose-cloud-words-examples/AppendFile_source.docx
+++ b/Examples/Java/aspose-cloud-words-examples/AppendFile_source.docx
@@ -1,11 +1,11 @@
 
 <file path=word/document.xml><?xml version="1.0" encoding="utf-8"?>
 <w:document xmlns:ve="http://schemas.openxmlformats.org/markup-compatibility/2006" xmlns:o="urn:schemas-microsoft-com:office:office" xmlns:r="http://schemas.openxmlformats.org/officeDocument/2006/relationships" xmlns:m="http://schemas.openxmlformats.org/officeDocument/2006/math" xmlns:v="urn:schemas-microsoft-com:vml" xmlns:wp="http://schemas.openxmlformats.org/drawingml/2006/wordprocessingDrawing" xmlns:w10="urn:schemas-microsoft-com:office:word" xmlns:w="http://schemas.openxmlformats.org/wordprocessingml/2006/main" xmlns:wne="http://schemas.microsoft.com/office/word/2006/wordml">
-  <!-- Generated by Aspose.Words for .NET 16.11.0.0 -->
+  <!-- Generated by Aspose.Words for .NET 17.2.0.0 -->
   <w:body>
     <w:p>
       <w:r>
-        <w:t>Created in the cloud with Aspose.Words for Cloud. http://www.aspose.com/cloud/word-api.aspx</w:t>
+        <w:t>Created in the cloud with Aspose.Words for Cloud. http://www.aspose.com/products/words/cloud</w:t>
       </w:r>
     </w:p>
     <w:p>

</xml_diff>